<commit_message>
Add Chris to Team Members profile document
</commit_message>
<xml_diff>
--- a/CAVJAC Team Members.docx
+++ b/CAVJAC Team Members.docx
@@ -56,13 +56,8 @@
       </w:r>
     </w:p>
     <w:p>
-      <w:proofErr w:type="gramStart"/>
-      <w:r>
-        <w:t>Contact :</w:t>
-      </w:r>
-      <w:proofErr w:type="gramEnd"/>
-      <w:r>
-        <w:t xml:space="preserve"> </w:t>
+      <w:r>
+        <w:t xml:space="preserve">Contact : </w:t>
       </w:r>
       <w:hyperlink r:id="rId4" w:history="1">
         <w:r>
@@ -124,29 +119,13 @@
     <w:p/>
     <w:p>
       <w:r>
-        <w:t>Major/</w:t>
-      </w:r>
-      <w:proofErr w:type="gramStart"/>
-      <w:r>
-        <w:t>Year :</w:t>
-      </w:r>
-      <w:proofErr w:type="gramEnd"/>
-      <w:r>
-        <w:t xml:space="preserve"> your major here</w:t>
-      </w:r>
-    </w:p>
-    <w:p/>
-    <w:p>
-      <w:r>
-        <w:t>Relevant Skills/</w:t>
-      </w:r>
-      <w:proofErr w:type="gramStart"/>
-      <w:r>
-        <w:t>Courses :</w:t>
-      </w:r>
-      <w:proofErr w:type="gramEnd"/>
-      <w:r>
-        <w:t xml:space="preserve"> your skills and classes here </w:t>
+        <w:t>Major/Year : your major here</w:t>
+      </w:r>
+    </w:p>
+    <w:p/>
+    <w:p>
+      <w:r>
+        <w:t xml:space="preserve">Relevant Skills/Courses : your skills and classes here </w:t>
       </w:r>
     </w:p>
     <w:p/>
@@ -166,13 +145,8 @@
       </w:r>
     </w:p>
     <w:p>
-      <w:proofErr w:type="gramStart"/>
-      <w:r>
-        <w:t>Contact :</w:t>
-      </w:r>
-      <w:proofErr w:type="gramEnd"/>
-      <w:r>
-        <w:t xml:space="preserve"> </w:t>
+      <w:r>
+        <w:t xml:space="preserve">Contact : </w:t>
       </w:r>
       <w:hyperlink r:id="rId5" w:history="1">
         <w:r>
@@ -234,29 +208,13 @@
     <w:p/>
     <w:p>
       <w:r>
-        <w:t>Major/</w:t>
-      </w:r>
-      <w:proofErr w:type="gramStart"/>
-      <w:r>
-        <w:t>Year :</w:t>
-      </w:r>
-      <w:proofErr w:type="gramEnd"/>
-      <w:r>
-        <w:t xml:space="preserve"> Computer Science / Third Year</w:t>
-      </w:r>
-    </w:p>
-    <w:p/>
-    <w:p>
-      <w:r>
-        <w:t>Relevant Skills/</w:t>
-      </w:r>
-      <w:proofErr w:type="gramStart"/>
-      <w:r>
-        <w:t>Courses :</w:t>
-      </w:r>
-      <w:proofErr w:type="gramEnd"/>
-      <w:r>
-        <w:t xml:space="preserve"> EECS 168/268, Python </w:t>
+        <w:t>Major/Year : Computer Science / Third Year</w:t>
+      </w:r>
+    </w:p>
+    <w:p/>
+    <w:p>
+      <w:r>
+        <w:t xml:space="preserve">Relevant Skills/Courses : EECS 168/268, Python </w:t>
       </w:r>
     </w:p>
     <w:p/>
@@ -295,26 +253,133 @@
       </w:r>
     </w:p>
     <w:p>
-      <w:proofErr w:type="gramStart"/>
-      <w:r>
-        <w:t>Contact :</w:t>
-      </w:r>
-      <w:proofErr w:type="gramEnd"/>
+      <w:r>
+        <w:t>Contact : larav@ku.edu</w:t>
+      </w:r>
+    </w:p>
+    <w:p/>
+    <w:p>
+      <w:r>
+        <w:t>Preferred Name: Vi</w:t>
+      </w:r>
+    </w:p>
+    <w:p/>
+    <w:p>
+      <w:r>
+        <w:t>Availability:</w:t>
+      </w:r>
+    </w:p>
+    <w:p>
+      <w:r>
+        <w:tab/>
+        <w:t xml:space="preserve">Monday – Unavailable </w:t>
+      </w:r>
+    </w:p>
+    <w:p>
+      <w:r>
+        <w:tab/>
+        <w:t>Tuesday – Unavailable (classes until 8pm)</w:t>
+      </w:r>
+    </w:p>
+    <w:p>
+      <w:r>
+        <w:tab/>
+        <w:t>Wednesday - Unavailable</w:t>
+      </w:r>
+    </w:p>
+    <w:p>
+      <w:r>
+        <w:tab/>
+        <w:t>Thursday – Unavailable (classes until 8pm)</w:t>
+      </w:r>
+    </w:p>
+    <w:p>
+      <w:r>
+        <w:tab/>
+        <w:t>Friday – Available after 4pm</w:t>
+      </w:r>
+    </w:p>
+    <w:p>
+      <w:r>
+        <w:tab/>
+        <w:t>Saturday/Sunday – Varies</w:t>
+      </w:r>
+    </w:p>
+    <w:p/>
+    <w:p>
+      <w:r>
+        <w:t>Major/Year : Computer Science / Second year</w:t>
+      </w:r>
+    </w:p>
+    <w:p/>
+    <w:p>
+      <w:r>
+        <w:t>Relevant Skills/Courses : EECS 168/268, Python, Internship/project experience</w:t>
+      </w:r>
+    </w:p>
+    <w:p/>
+    <w:p>
+      <w:pPr>
+        <w:pStyle w:val="Heading1"/>
+        <w:rPr>
+          <w:color w:val="000000" w:themeColor="text1"/>
+        </w:rPr>
+      </w:pPr>
+      <w:r>
+        <w:rPr>
+          <w:color w:val="000000" w:themeColor="text1"/>
+        </w:rPr>
+        <w:t>Chris Cooper</w:t>
+      </w:r>
+      <w:r>
+        <w:rPr>
+          <w:color w:val="000000" w:themeColor="text1"/>
+        </w:rPr>
+        <w:t xml:space="preserve"> (</w:t>
+      </w:r>
+      <w:r>
+        <w:rPr>
+          <w:color w:val="000000" w:themeColor="text1"/>
+        </w:rPr>
+        <w:t>They/Them</w:t>
+      </w:r>
+      <w:r>
+        <w:rPr>
+          <w:color w:val="000000" w:themeColor="text1"/>
+        </w:rPr>
+        <w:t>)</w:t>
+      </w:r>
+    </w:p>
+    <w:p>
+      <w:r>
+        <w:t xml:space="preserve">Contact : </w:t>
+      </w:r>
+      <w:hyperlink r:id="rId6" w:history="1">
+        <w:r>
+          <w:rPr>
+            <w:rStyle w:val="Hyperlink"/>
+          </w:rPr>
+          <w:t>c.cooper</w:t>
+        </w:r>
+        <w:r>
+          <w:rPr>
+            <w:rStyle w:val="Hyperlink"/>
+          </w:rPr>
+          <w:t>@ku.edu</w:t>
+        </w:r>
+      </w:hyperlink>
+    </w:p>
+    <w:p/>
+    <w:p>
+      <w:r>
+        <w:t xml:space="preserve">Preferred Name: </w:t>
+      </w:r>
+      <w:r>
+        <w:t>Chris Cooper</w:t>
+      </w:r>
       <w:r>
         <w:t xml:space="preserve"> </w:t>
       </w:r>
-      <w:r>
-        <w:t>larav@ku.edu</w:t>
-      </w:r>
-    </w:p>
-    <w:p/>
-    <w:p>
-      <w:r>
-        <w:t xml:space="preserve">Preferred Name: </w:t>
-      </w:r>
-      <w:r>
-        <w:t>Vi</w:t>
-      </w:r>
     </w:p>
     <w:p/>
     <w:p>
@@ -334,7 +399,7 @@
         <w:t xml:space="preserve"> </w:t>
       </w:r>
       <w:r>
-        <w:t xml:space="preserve">Unavailable </w:t>
+        <w:t>8:00am – 10:30am, 12:30pm-8:00pm</w:t>
       </w:r>
     </w:p>
     <w:p>
@@ -349,16 +414,22 @@
         <w:t xml:space="preserve"> </w:t>
       </w:r>
       <w:r>
-        <w:t>Unavailable (classes until 8pm)</w:t>
-      </w:r>
-    </w:p>
-    <w:p>
-      <w:r>
-        <w:tab/>
-        <w:t xml:space="preserve">Wednesday - </w:t>
-      </w:r>
-      <w:r>
-        <w:t>Unavailable</w:t>
+        <w:t>3:45pm – 8:00pm</w:t>
+      </w:r>
+    </w:p>
+    <w:p>
+      <w:r>
+        <w:tab/>
+        <w:t xml:space="preserve">Wednesday </w:t>
+      </w:r>
+      <w:r>
+        <w:t>–</w:t>
+      </w:r>
+      <w:r>
+        <w:t xml:space="preserve"> </w:t>
+      </w:r>
+      <w:r>
+        <w:t>12:30pm – 2:30pm, 7:00pm – 8:00pm</w:t>
       </w:r>
     </w:p>
     <w:p>
@@ -373,7 +444,7 @@
         <w:t xml:space="preserve"> </w:t>
       </w:r>
       <w:r>
-        <w:t>Unavailable (classes until 8pm)</w:t>
+        <w:t>1:00pm – 2:30pm, 3:45pm – 5:00pm</w:t>
       </w:r>
     </w:p>
     <w:p>
@@ -388,7 +459,7 @@
         <w:t xml:space="preserve"> </w:t>
       </w:r>
       <w:r>
-        <w:t>Available after 4pm</w:t>
+        <w:t>1:00pm – 3:00pm</w:t>
       </w:r>
     </w:p>
     <w:p>
@@ -397,41 +468,28 @@
         <w:t xml:space="preserve">Saturday/Sunday – </w:t>
       </w:r>
       <w:r>
-        <w:t>Varies</w:t>
-      </w:r>
-    </w:p>
-    <w:p/>
-    <w:p>
-      <w:r>
-        <w:t>Major/</w:t>
-      </w:r>
-      <w:proofErr w:type="gramStart"/>
-      <w:r>
-        <w:t>Year :</w:t>
-      </w:r>
-      <w:proofErr w:type="gramEnd"/>
+        <w:t>Saturday varies; Usually available all day Sunday</w:t>
+      </w:r>
+    </w:p>
+    <w:p/>
+    <w:p>
+      <w:r>
+        <w:t xml:space="preserve">Major/Year : </w:t>
+      </w:r>
+      <w:r>
+        <w:t>Computer Science / Second Year</w:t>
+      </w:r>
+    </w:p>
+    <w:p/>
+    <w:p>
+      <w:r>
+        <w:t xml:space="preserve">Relevant Skills/Courses : </w:t>
+      </w:r>
+      <w:r>
+        <w:t>EECS 168/268; Python, Java, C#, C++</w:t>
+      </w:r>
       <w:r>
         <w:t xml:space="preserve"> </w:t>
-      </w:r>
-      <w:r>
-        <w:t>Computer Science / Second year</w:t>
-      </w:r>
-    </w:p>
-    <w:p/>
-    <w:p>
-      <w:r>
-        <w:t>Relevant Skills/</w:t>
-      </w:r>
-      <w:proofErr w:type="gramStart"/>
-      <w:r>
-        <w:t>Courses :</w:t>
-      </w:r>
-      <w:proofErr w:type="gramEnd"/>
-      <w:r>
-        <w:t xml:space="preserve"> </w:t>
-      </w:r>
-      <w:r>
-        <w:t>EECS 168/268, Python, Internship/project experience</w:t>
       </w:r>
     </w:p>
     <w:p/>

</xml_diff>